<commit_message>
modify language and grammar
</commit_message>
<xml_diff>
--- a/assets/CV/resume-Jul2024.docx
+++ b/assets/CV/resume-Jul2024.docx
@@ -2,77 +2,6 @@
 <file path=word/document.xml><?xml version="1.0" encoding="utf-8"?>
 <w:document xmlns:wpc="http://schemas.microsoft.com/office/word/2010/wordprocessingCanvas" xmlns:cx="http://schemas.microsoft.com/office/drawing/2014/chartex" xmlns:cx1="http://schemas.microsoft.com/office/drawing/2015/9/8/chartex" xmlns:cx2="http://schemas.microsoft.com/office/drawing/2015/10/21/chartex" xmlns:cx3="http://schemas.microsoft.com/office/drawing/2016/5/9/chartex" xmlns:cx4="http://schemas.microsoft.com/office/drawing/2016/5/10/chartex" xmlns:cx5="http://schemas.microsoft.com/office/drawing/2016/5/11/chartex" xmlns:cx6="http://schemas.microsoft.com/office/drawing/2016/5/12/chartex" xmlns:cx7="http://schemas.microsoft.com/office/drawing/2016/5/13/chartex" xmlns:cx8="http://schemas.microsoft.com/office/drawing/2016/5/14/chartex" xmlns:mc="http://schemas.openxmlformats.org/markup-compatibility/2006" xmlns:aink="http://schemas.microsoft.com/office/drawing/2016/ink" xmlns:am3d="http://schemas.microsoft.com/office/drawing/2017/model3d" xmlns:o="urn:schemas-microsoft-com:office:office" xmlns:oel="http://schemas.microsoft.com/office/2019/extlst" xmlns:r="http://schemas.openxmlformats.org/officeDocument/2006/relationships" xmlns:m="http://schemas.openxmlformats.org/officeDocument/2006/math" xmlns:v="urn:schemas-microsoft-com:vml" xmlns:wp14="http://schemas.microsoft.com/office/word/2010/wordprocessingDrawing" xmlns:wp="http://schemas.openxmlformats.org/drawingml/2006/wordprocessingDrawing" xmlns:w10="urn:schemas-microsoft-com:office:word" xmlns:w="http://schemas.openxmlformats.org/wordprocessingml/2006/main" xmlns:w14="http://schemas.microsoft.com/office/word/2010/wordml" xmlns:w15="http://schemas.microsoft.com/office/word/2012/wordml" xmlns:w16cex="http://schemas.microsoft.com/office/word/2018/wordml/cex" xmlns:w16cid="http://schemas.microsoft.com/office/word/2016/wordml/cid" xmlns:w16="http://schemas.microsoft.com/office/word/2018/wordml" xmlns:w16du="http://schemas.microsoft.com/office/word/2023/wordml/word16du" xmlns:w16sdtdh="http://schemas.microsoft.com/office/word/2020/wordml/sdtdatahash" xmlns:w16se="http://schemas.microsoft.com/office/word/2015/wordml/symex" xmlns:wpg="http://schemas.microsoft.com/office/word/2010/wordprocessingGroup" xmlns:wpi="http://schemas.microsoft.com/office/word/2010/wordprocessingInk" xmlns:wne="http://schemas.microsoft.com/office/word/2006/wordml" xmlns:wps="http://schemas.microsoft.com/office/word/2010/wordprocessingShape" mc:Ignorable="w14 w15 w16se w16cid w16 w16cex w16sdtdh w16du wp14">
   <w:body>
-    <w:p>
-      <w:pPr>
-        <w:rPr>
-          <w:rFonts w:ascii="Calibri Light" w:eastAsia="Times New Roman" w:hAnsi="Calibri Light" w:cs="Calibri Light"/>
-          <w:kern w:val="0"/>
-          <w:sz w:val="18"/>
-          <w:szCs w:val="18"/>
-          <w14:ligatures w14:val="none"/>
-        </w:rPr>
-      </w:pPr>
-      <w:r>
-        <w:rPr>
-          <w:rFonts w:ascii="Calibri Light" w:eastAsia="Times New Roman" w:hAnsi="Calibri Light" w:cs="Calibri Light"/>
-          <w:noProof/>
-          <w:kern w:val="0"/>
-          <w:sz w:val="18"/>
-          <w:szCs w:val="18"/>
-        </w:rPr>
-        <w:pict w14:anchorId="088710BA">
-          <v:rect id="_x0000_i1029" alt="" style="width:468pt;height:.05pt;mso-width-percent:0;mso-height-percent:0;mso-width-percent:0;mso-height-percent:0" o:hralign="center" o:hrstd="t" o:hr="t" fillcolor="#a0a0a0" stroked="f"/>
-        </w:pict>
-      </w:r>
-    </w:p>
-    <w:p>
-      <w:pPr>
-        <w:rPr>
-          <w:rFonts w:ascii="Calibri Light" w:eastAsia="Times New Roman" w:hAnsi="Calibri Light" w:cs="Calibri Light"/>
-          <w:b/>
-          <w:bCs/>
-          <w:kern w:val="0"/>
-          <w:sz w:val="18"/>
-          <w:szCs w:val="18"/>
-          <w14:ligatures w14:val="none"/>
-        </w:rPr>
-      </w:pPr>
-      <w:r>
-        <w:rPr>
-          <w:rFonts w:ascii="Calibri Light" w:eastAsia="Times New Roman" w:hAnsi="Calibri Light" w:cs="Calibri Light"/>
-          <w:b/>
-          <w:bCs/>
-          <w:kern w:val="0"/>
-          <w:sz w:val="18"/>
-          <w:szCs w:val="18"/>
-          <w14:ligatures w14:val="none"/>
-        </w:rPr>
-        <w:t xml:space="preserve">Intro </w:t>
-      </w:r>
-    </w:p>
-    <w:p>
-      <w:pPr>
-        <w:rPr>
-          <w:rFonts w:ascii="Calibri Light" w:eastAsia="Times New Roman" w:hAnsi="Calibri Light" w:cs="Calibri Light"/>
-          <w:color w:val="FF0000"/>
-          <w:kern w:val="0"/>
-          <w:sz w:val="18"/>
-          <w:szCs w:val="18"/>
-          <w14:ligatures w14:val="none"/>
-        </w:rPr>
-      </w:pPr>
-      <w:r>
-        <w:rPr>
-          <w:rFonts w:ascii="Calibri Light" w:eastAsia="Times New Roman" w:hAnsi="Calibri Light" w:cs="Calibri Light"/>
-          <w:color w:val="FF0000"/>
-          <w:kern w:val="0"/>
-          <w:sz w:val="18"/>
-          <w:szCs w:val="18"/>
-          <w14:ligatures w14:val="none"/>
-        </w:rPr>
-        <w:t>[modify to suit job]</w:t>
-      </w:r>
-    </w:p>
     <w:p>
       <w:pPr>
         <w:rPr>
@@ -1489,29 +1418,7 @@
           <w:szCs w:val="18"/>
           <w14:ligatures w14:val="none"/>
         </w:rPr>
-        <w:t>nathaniel.b.carroll@o</w:t>
-      </w:r>
-      <w:r>
-        <w:rPr>
-          <w:rStyle w:val="Hyperlink"/>
-          <w:rFonts w:ascii="Calibri Light" w:eastAsia="Times New Roman" w:hAnsi="Calibri Light" w:cs="Calibri Light"/>
-          <w:kern w:val="0"/>
-          <w:sz w:val="18"/>
-          <w:szCs w:val="18"/>
-          <w14:ligatures w14:val="none"/>
-        </w:rPr>
-        <w:t>u</w:t>
-      </w:r>
-      <w:r>
-        <w:rPr>
-          <w:rStyle w:val="Hyperlink"/>
-          <w:rFonts w:ascii="Calibri Light" w:eastAsia="Times New Roman" w:hAnsi="Calibri Light" w:cs="Calibri Light"/>
-          <w:kern w:val="0"/>
-          <w:sz w:val="18"/>
-          <w:szCs w:val="18"/>
-          <w14:ligatures w14:val="none"/>
-        </w:rPr>
-        <w:t>tlook.com</w:t>
+        <w:t>nathaniel.b.carroll@outlook.com</w:t>
       </w:r>
     </w:hyperlink>
     <w:r>
@@ -1534,7 +1441,7 @@
           <w:szCs w:val="18"/>
           <w14:ligatures w14:val="none"/>
         </w:rPr>
-        <w:t>LinkedIn</w:t>
+        <w:t>Portfolio</w:t>
       </w:r>
     </w:hyperlink>
     <w:r>

</xml_diff>

<commit_message>
modify CV website link
</commit_message>
<xml_diff>
--- a/assets/CV/resume-Jul2024.docx
+++ b/assets/CV/resume-Jul2024.docx
@@ -1334,7 +1334,12 @@
       </w:pPr>
     </w:p>
     <w:sectPr>
-      <w:headerReference w:type="default" r:id="rId7"/>
+      <w:headerReference w:type="even" r:id="rId7"/>
+      <w:headerReference w:type="default" r:id="rId8"/>
+      <w:footerReference w:type="even" r:id="rId9"/>
+      <w:footerReference w:type="default" r:id="rId10"/>
+      <w:headerReference w:type="first" r:id="rId11"/>
+      <w:footerReference w:type="first" r:id="rId12"/>
       <w:pgSz w:w="12240" w:h="15840"/>
       <w:pgMar w:top="720" w:right="720" w:bottom="720" w:left="720" w:header="288" w:footer="0" w:gutter="0"/>
       <w:cols w:space="720"/>
@@ -1363,6 +1368,36 @@
 </w:endnotes>
 </file>
 
+<file path=word/footer1.xml><?xml version="1.0" encoding="utf-8"?>
+<w:ftr xmlns:wpc="http://schemas.microsoft.com/office/word/2010/wordprocessingCanvas" xmlns:cx="http://schemas.microsoft.com/office/drawing/2014/chartex" xmlns:cx1="http://schemas.microsoft.com/office/drawing/2015/9/8/chartex" xmlns:cx2="http://schemas.microsoft.com/office/drawing/2015/10/21/chartex" xmlns:cx3="http://schemas.microsoft.com/office/drawing/2016/5/9/chartex" xmlns:cx4="http://schemas.microsoft.com/office/drawing/2016/5/10/chartex" xmlns:cx5="http://schemas.microsoft.com/office/drawing/2016/5/11/chartex" xmlns:cx6="http://schemas.microsoft.com/office/drawing/2016/5/12/chartex" xmlns:cx7="http://schemas.microsoft.com/office/drawing/2016/5/13/chartex" xmlns:cx8="http://schemas.microsoft.com/office/drawing/2016/5/14/chartex" xmlns:mc="http://schemas.openxmlformats.org/markup-compatibility/2006" xmlns:aink="http://schemas.microsoft.com/office/drawing/2016/ink" xmlns:am3d="http://schemas.microsoft.com/office/drawing/2017/model3d" xmlns:o="urn:schemas-microsoft-com:office:office" xmlns:oel="http://schemas.microsoft.com/office/2019/extlst" xmlns:r="http://schemas.openxmlformats.org/officeDocument/2006/relationships" xmlns:m="http://schemas.openxmlformats.org/officeDocument/2006/math" xmlns:v="urn:schemas-microsoft-com:vml" xmlns:wp14="http://schemas.microsoft.com/office/word/2010/wordprocessingDrawing" xmlns:wp="http://schemas.openxmlformats.org/drawingml/2006/wordprocessingDrawing" xmlns:w10="urn:schemas-microsoft-com:office:word" xmlns:w="http://schemas.openxmlformats.org/wordprocessingml/2006/main" xmlns:w14="http://schemas.microsoft.com/office/word/2010/wordml" xmlns:w15="http://schemas.microsoft.com/office/word/2012/wordml" xmlns:w16cex="http://schemas.microsoft.com/office/word/2018/wordml/cex" xmlns:w16cid="http://schemas.microsoft.com/office/word/2016/wordml/cid" xmlns:w16="http://schemas.microsoft.com/office/word/2018/wordml" xmlns:w16du="http://schemas.microsoft.com/office/word/2023/wordml/word16du" xmlns:w16sdtdh="http://schemas.microsoft.com/office/word/2020/wordml/sdtdatahash" xmlns:w16se="http://schemas.microsoft.com/office/word/2015/wordml/symex" xmlns:wpg="http://schemas.microsoft.com/office/word/2010/wordprocessingGroup" xmlns:wpi="http://schemas.microsoft.com/office/word/2010/wordprocessingInk" xmlns:wne="http://schemas.microsoft.com/office/word/2006/wordml" xmlns:wps="http://schemas.microsoft.com/office/word/2010/wordprocessingShape" mc:Ignorable="w14 w15 w16se w16cid w16 w16cex w16sdtdh w16du wp14">
+  <w:p>
+    <w:pPr>
+      <w:pStyle w:val="Footer"/>
+    </w:pPr>
+  </w:p>
+</w:ftr>
+</file>
+
+<file path=word/footer2.xml><?xml version="1.0" encoding="utf-8"?>
+<w:ftr xmlns:wpc="http://schemas.microsoft.com/office/word/2010/wordprocessingCanvas" xmlns:cx="http://schemas.microsoft.com/office/drawing/2014/chartex" xmlns:cx1="http://schemas.microsoft.com/office/drawing/2015/9/8/chartex" xmlns:cx2="http://schemas.microsoft.com/office/drawing/2015/10/21/chartex" xmlns:cx3="http://schemas.microsoft.com/office/drawing/2016/5/9/chartex" xmlns:cx4="http://schemas.microsoft.com/office/drawing/2016/5/10/chartex" xmlns:cx5="http://schemas.microsoft.com/office/drawing/2016/5/11/chartex" xmlns:cx6="http://schemas.microsoft.com/office/drawing/2016/5/12/chartex" xmlns:cx7="http://schemas.microsoft.com/office/drawing/2016/5/13/chartex" xmlns:cx8="http://schemas.microsoft.com/office/drawing/2016/5/14/chartex" xmlns:mc="http://schemas.openxmlformats.org/markup-compatibility/2006" xmlns:aink="http://schemas.microsoft.com/office/drawing/2016/ink" xmlns:am3d="http://schemas.microsoft.com/office/drawing/2017/model3d" xmlns:o="urn:schemas-microsoft-com:office:office" xmlns:oel="http://schemas.microsoft.com/office/2019/extlst" xmlns:r="http://schemas.openxmlformats.org/officeDocument/2006/relationships" xmlns:m="http://schemas.openxmlformats.org/officeDocument/2006/math" xmlns:v="urn:schemas-microsoft-com:vml" xmlns:wp14="http://schemas.microsoft.com/office/word/2010/wordprocessingDrawing" xmlns:wp="http://schemas.openxmlformats.org/drawingml/2006/wordprocessingDrawing" xmlns:w10="urn:schemas-microsoft-com:office:word" xmlns:w="http://schemas.openxmlformats.org/wordprocessingml/2006/main" xmlns:w14="http://schemas.microsoft.com/office/word/2010/wordml" xmlns:w15="http://schemas.microsoft.com/office/word/2012/wordml" xmlns:w16cex="http://schemas.microsoft.com/office/word/2018/wordml/cex" xmlns:w16cid="http://schemas.microsoft.com/office/word/2016/wordml/cid" xmlns:w16="http://schemas.microsoft.com/office/word/2018/wordml" xmlns:w16du="http://schemas.microsoft.com/office/word/2023/wordml/word16du" xmlns:w16sdtdh="http://schemas.microsoft.com/office/word/2020/wordml/sdtdatahash" xmlns:w16se="http://schemas.microsoft.com/office/word/2015/wordml/symex" xmlns:wpg="http://schemas.microsoft.com/office/word/2010/wordprocessingGroup" xmlns:wpi="http://schemas.microsoft.com/office/word/2010/wordprocessingInk" xmlns:wne="http://schemas.microsoft.com/office/word/2006/wordml" xmlns:wps="http://schemas.microsoft.com/office/word/2010/wordprocessingShape" mc:Ignorable="w14 w15 w16se w16cid w16 w16cex w16sdtdh w16du wp14">
+  <w:p>
+    <w:pPr>
+      <w:pStyle w:val="Footer"/>
+    </w:pPr>
+  </w:p>
+</w:ftr>
+</file>
+
+<file path=word/footer3.xml><?xml version="1.0" encoding="utf-8"?>
+<w:ftr xmlns:wpc="http://schemas.microsoft.com/office/word/2010/wordprocessingCanvas" xmlns:cx="http://schemas.microsoft.com/office/drawing/2014/chartex" xmlns:cx1="http://schemas.microsoft.com/office/drawing/2015/9/8/chartex" xmlns:cx2="http://schemas.microsoft.com/office/drawing/2015/10/21/chartex" xmlns:cx3="http://schemas.microsoft.com/office/drawing/2016/5/9/chartex" xmlns:cx4="http://schemas.microsoft.com/office/drawing/2016/5/10/chartex" xmlns:cx5="http://schemas.microsoft.com/office/drawing/2016/5/11/chartex" xmlns:cx6="http://schemas.microsoft.com/office/drawing/2016/5/12/chartex" xmlns:cx7="http://schemas.microsoft.com/office/drawing/2016/5/13/chartex" xmlns:cx8="http://schemas.microsoft.com/office/drawing/2016/5/14/chartex" xmlns:mc="http://schemas.openxmlformats.org/markup-compatibility/2006" xmlns:aink="http://schemas.microsoft.com/office/drawing/2016/ink" xmlns:am3d="http://schemas.microsoft.com/office/drawing/2017/model3d" xmlns:o="urn:schemas-microsoft-com:office:office" xmlns:oel="http://schemas.microsoft.com/office/2019/extlst" xmlns:r="http://schemas.openxmlformats.org/officeDocument/2006/relationships" xmlns:m="http://schemas.openxmlformats.org/officeDocument/2006/math" xmlns:v="urn:schemas-microsoft-com:vml" xmlns:wp14="http://schemas.microsoft.com/office/word/2010/wordprocessingDrawing" xmlns:wp="http://schemas.openxmlformats.org/drawingml/2006/wordprocessingDrawing" xmlns:w10="urn:schemas-microsoft-com:office:word" xmlns:w="http://schemas.openxmlformats.org/wordprocessingml/2006/main" xmlns:w14="http://schemas.microsoft.com/office/word/2010/wordml" xmlns:w15="http://schemas.microsoft.com/office/word/2012/wordml" xmlns:w16cex="http://schemas.microsoft.com/office/word/2018/wordml/cex" xmlns:w16cid="http://schemas.microsoft.com/office/word/2016/wordml/cid" xmlns:w16="http://schemas.microsoft.com/office/word/2018/wordml" xmlns:w16du="http://schemas.microsoft.com/office/word/2023/wordml/word16du" xmlns:w16sdtdh="http://schemas.microsoft.com/office/word/2020/wordml/sdtdatahash" xmlns:w16se="http://schemas.microsoft.com/office/word/2015/wordml/symex" xmlns:wpg="http://schemas.microsoft.com/office/word/2010/wordprocessingGroup" xmlns:wpi="http://schemas.microsoft.com/office/word/2010/wordprocessingInk" xmlns:wne="http://schemas.microsoft.com/office/word/2006/wordml" xmlns:wps="http://schemas.microsoft.com/office/word/2010/wordprocessingShape" mc:Ignorable="w14 w15 w16se w16cid w16 w16cex w16sdtdh w16du wp14">
+  <w:p>
+    <w:pPr>
+      <w:pStyle w:val="Footer"/>
+    </w:pPr>
+  </w:p>
+</w:ftr>
+</file>
+
 <file path=word/footnotes.xml><?xml version="1.0" encoding="utf-8"?>
 <w:footnotes xmlns:wpc="http://schemas.microsoft.com/office/word/2010/wordprocessingCanvas" xmlns:cx="http://schemas.microsoft.com/office/drawing/2014/chartex" xmlns:cx1="http://schemas.microsoft.com/office/drawing/2015/9/8/chartex" xmlns:cx2="http://schemas.microsoft.com/office/drawing/2015/10/21/chartex" xmlns:cx3="http://schemas.microsoft.com/office/drawing/2016/5/9/chartex" xmlns:cx4="http://schemas.microsoft.com/office/drawing/2016/5/10/chartex" xmlns:cx5="http://schemas.microsoft.com/office/drawing/2016/5/11/chartex" xmlns:cx6="http://schemas.microsoft.com/office/drawing/2016/5/12/chartex" xmlns:cx7="http://schemas.microsoft.com/office/drawing/2016/5/13/chartex" xmlns:cx8="http://schemas.microsoft.com/office/drawing/2016/5/14/chartex" xmlns:mc="http://schemas.openxmlformats.org/markup-compatibility/2006" xmlns:aink="http://schemas.microsoft.com/office/drawing/2016/ink" xmlns:am3d="http://schemas.microsoft.com/office/drawing/2017/model3d" xmlns:o="urn:schemas-microsoft-com:office:office" xmlns:oel="http://schemas.microsoft.com/office/2019/extlst" xmlns:r="http://schemas.openxmlformats.org/officeDocument/2006/relationships" xmlns:m="http://schemas.openxmlformats.org/officeDocument/2006/math" xmlns:v="urn:schemas-microsoft-com:vml" xmlns:wp14="http://schemas.microsoft.com/office/word/2010/wordprocessingDrawing" xmlns:wp="http://schemas.openxmlformats.org/drawingml/2006/wordprocessingDrawing" xmlns:w10="urn:schemas-microsoft-com:office:word" xmlns:w="http://schemas.openxmlformats.org/wordprocessingml/2006/main" xmlns:w14="http://schemas.microsoft.com/office/word/2010/wordml" xmlns:w15="http://schemas.microsoft.com/office/word/2012/wordml" xmlns:w16cex="http://schemas.microsoft.com/office/word/2018/wordml/cex" xmlns:w16cid="http://schemas.microsoft.com/office/word/2016/wordml/cid" xmlns:w16="http://schemas.microsoft.com/office/word/2018/wordml" xmlns:w16du="http://schemas.microsoft.com/office/word/2023/wordml/word16du" xmlns:w16sdtdh="http://schemas.microsoft.com/office/word/2020/wordml/sdtdatahash" xmlns:w16se="http://schemas.microsoft.com/office/word/2015/wordml/symex" xmlns:wpg="http://schemas.microsoft.com/office/word/2010/wordprocessingGroup" xmlns:wpi="http://schemas.microsoft.com/office/word/2010/wordprocessingInk" xmlns:wne="http://schemas.microsoft.com/office/word/2006/wordml" xmlns:wps="http://schemas.microsoft.com/office/word/2010/wordprocessingShape" mc:Ignorable="w14 w15 w16se w16cid w16 w16cex w16sdtdh w16du wp14">
   <w:footnote w:type="separator" w:id="-1">
@@ -1388,6 +1423,16 @@
     <w:pPr>
       <w:pStyle w:val="Header"/>
     </w:pPr>
+  </w:p>
+</w:hdr>
+</file>
+
+<file path=word/header2.xml><?xml version="1.0" encoding="utf-8"?>
+<w:hdr xmlns:wpc="http://schemas.microsoft.com/office/word/2010/wordprocessingCanvas" xmlns:cx="http://schemas.microsoft.com/office/drawing/2014/chartex" xmlns:cx1="http://schemas.microsoft.com/office/drawing/2015/9/8/chartex" xmlns:cx2="http://schemas.microsoft.com/office/drawing/2015/10/21/chartex" xmlns:cx3="http://schemas.microsoft.com/office/drawing/2016/5/9/chartex" xmlns:cx4="http://schemas.microsoft.com/office/drawing/2016/5/10/chartex" xmlns:cx5="http://schemas.microsoft.com/office/drawing/2016/5/11/chartex" xmlns:cx6="http://schemas.microsoft.com/office/drawing/2016/5/12/chartex" xmlns:cx7="http://schemas.microsoft.com/office/drawing/2016/5/13/chartex" xmlns:cx8="http://schemas.microsoft.com/office/drawing/2016/5/14/chartex" xmlns:mc="http://schemas.openxmlformats.org/markup-compatibility/2006" xmlns:aink="http://schemas.microsoft.com/office/drawing/2016/ink" xmlns:am3d="http://schemas.microsoft.com/office/drawing/2017/model3d" xmlns:o="urn:schemas-microsoft-com:office:office" xmlns:oel="http://schemas.microsoft.com/office/2019/extlst" xmlns:r="http://schemas.openxmlformats.org/officeDocument/2006/relationships" xmlns:m="http://schemas.openxmlformats.org/officeDocument/2006/math" xmlns:v="urn:schemas-microsoft-com:vml" xmlns:wp14="http://schemas.microsoft.com/office/word/2010/wordprocessingDrawing" xmlns:wp="http://schemas.openxmlformats.org/drawingml/2006/wordprocessingDrawing" xmlns:w10="urn:schemas-microsoft-com:office:word" xmlns:w="http://schemas.openxmlformats.org/wordprocessingml/2006/main" xmlns:w14="http://schemas.microsoft.com/office/word/2010/wordml" xmlns:w15="http://schemas.microsoft.com/office/word/2012/wordml" xmlns:w16cex="http://schemas.microsoft.com/office/word/2018/wordml/cex" xmlns:w16cid="http://schemas.microsoft.com/office/word/2016/wordml/cid" xmlns:w16="http://schemas.microsoft.com/office/word/2018/wordml" xmlns:w16du="http://schemas.microsoft.com/office/word/2023/wordml/word16du" xmlns:w16sdtdh="http://schemas.microsoft.com/office/word/2020/wordml/sdtdatahash" xmlns:w16se="http://schemas.microsoft.com/office/word/2015/wordml/symex" xmlns:wpg="http://schemas.microsoft.com/office/word/2010/wordprocessingGroup" xmlns:wpi="http://schemas.microsoft.com/office/word/2010/wordprocessingInk" xmlns:wne="http://schemas.microsoft.com/office/word/2006/wordml" xmlns:wps="http://schemas.microsoft.com/office/word/2010/wordprocessingShape" mc:Ignorable="w14 w15 w16se w16cid w16 w16cex w16sdtdh w16du wp14">
+  <w:p>
+    <w:pPr>
+      <w:pStyle w:val="Header"/>
+    </w:pPr>
     <w:r>
       <w:rPr>
         <w:rFonts w:ascii="Calibri Light" w:eastAsia="Times New Roman" w:hAnsi="Calibri Light" w:cs="Calibri Light"/>
@@ -1431,29 +1476,57 @@
       </w:rPr>
       <w:t xml:space="preserve"> ∙ (512) 656-1997 ∙ [</w:t>
     </w:r>
-    <w:hyperlink r:id="rId2" w:history="1">
-      <w:r>
-        <w:rPr>
-          <w:rStyle w:val="Hyperlink"/>
-          <w:rFonts w:ascii="Calibri Light" w:eastAsia="Times New Roman" w:hAnsi="Calibri Light" w:cs="Calibri Light"/>
-          <w:kern w:val="0"/>
-          <w:sz w:val="18"/>
-          <w:szCs w:val="18"/>
-          <w14:ligatures w14:val="none"/>
-        </w:rPr>
-        <w:t>Portfolio</w:t>
-      </w:r>
-    </w:hyperlink>
     <w:r>
-      <w:rPr>
+      <w:fldChar w:fldCharType="begin"/>
+    </w:r>
+    <w:r>
+      <w:instrText>HYPERLINK "https://nathaniel-b-carroll.github.io/" \l "home"</w:instrText>
+    </w:r>
+    <w:r>
+      <w:fldChar w:fldCharType="separate"/>
+    </w:r>
+    <w:r>
+      <w:rPr>
+        <w:rStyle w:val="Hyperlink"/>
         <w:rFonts w:ascii="Calibri Light" w:eastAsia="Times New Roman" w:hAnsi="Calibri Light" w:cs="Calibri Light"/>
         <w:kern w:val="0"/>
         <w:sz w:val="18"/>
         <w:szCs w:val="18"/>
         <w14:ligatures w14:val="none"/>
       </w:rPr>
+      <w:t>Portfolio</w:t>
+    </w:r>
+    <w:r>
+      <w:rPr>
+        <w:rStyle w:val="Hyperlink"/>
+        <w:rFonts w:ascii="Calibri Light" w:eastAsia="Times New Roman" w:hAnsi="Calibri Light" w:cs="Calibri Light"/>
+        <w:kern w:val="0"/>
+        <w:sz w:val="18"/>
+        <w:szCs w:val="18"/>
+        <w14:ligatures w14:val="none"/>
+      </w:rPr>
+      <w:fldChar w:fldCharType="end"/>
+    </w:r>
+    <w:r>
+      <w:rPr>
+        <w:rFonts w:ascii="Calibri Light" w:eastAsia="Times New Roman" w:hAnsi="Calibri Light" w:cs="Calibri Light"/>
+        <w:kern w:val="0"/>
+        <w:sz w:val="18"/>
+        <w:szCs w:val="18"/>
+        <w14:ligatures w14:val="none"/>
+      </w:rPr>
       <w:t>] ∙ Austin, TX</w:t>
     </w:r>
+  </w:p>
+</w:hdr>
+</file>
+
+<file path=word/header3.xml><?xml version="1.0" encoding="utf-8"?>
+<w:hdr xmlns:wpc="http://schemas.microsoft.com/office/word/2010/wordprocessingCanvas" xmlns:cx="http://schemas.microsoft.com/office/drawing/2014/chartex" xmlns:cx1="http://schemas.microsoft.com/office/drawing/2015/9/8/chartex" xmlns:cx2="http://schemas.microsoft.com/office/drawing/2015/10/21/chartex" xmlns:cx3="http://schemas.microsoft.com/office/drawing/2016/5/9/chartex" xmlns:cx4="http://schemas.microsoft.com/office/drawing/2016/5/10/chartex" xmlns:cx5="http://schemas.microsoft.com/office/drawing/2016/5/11/chartex" xmlns:cx6="http://schemas.microsoft.com/office/drawing/2016/5/12/chartex" xmlns:cx7="http://schemas.microsoft.com/office/drawing/2016/5/13/chartex" xmlns:cx8="http://schemas.microsoft.com/office/drawing/2016/5/14/chartex" xmlns:mc="http://schemas.openxmlformats.org/markup-compatibility/2006" xmlns:aink="http://schemas.microsoft.com/office/drawing/2016/ink" xmlns:am3d="http://schemas.microsoft.com/office/drawing/2017/model3d" xmlns:o="urn:schemas-microsoft-com:office:office" xmlns:oel="http://schemas.microsoft.com/office/2019/extlst" xmlns:r="http://schemas.openxmlformats.org/officeDocument/2006/relationships" xmlns:m="http://schemas.openxmlformats.org/officeDocument/2006/math" xmlns:v="urn:schemas-microsoft-com:vml" xmlns:wp14="http://schemas.microsoft.com/office/word/2010/wordprocessingDrawing" xmlns:wp="http://schemas.openxmlformats.org/drawingml/2006/wordprocessingDrawing" xmlns:w10="urn:schemas-microsoft-com:office:word" xmlns:w="http://schemas.openxmlformats.org/wordprocessingml/2006/main" xmlns:w14="http://schemas.microsoft.com/office/word/2010/wordml" xmlns:w15="http://schemas.microsoft.com/office/word/2012/wordml" xmlns:w16cex="http://schemas.microsoft.com/office/word/2018/wordml/cex" xmlns:w16cid="http://schemas.microsoft.com/office/word/2016/wordml/cid" xmlns:w16="http://schemas.microsoft.com/office/word/2018/wordml" xmlns:w16du="http://schemas.microsoft.com/office/word/2023/wordml/word16du" xmlns:w16sdtdh="http://schemas.microsoft.com/office/word/2020/wordml/sdtdatahash" xmlns:w16se="http://schemas.microsoft.com/office/word/2015/wordml/symex" xmlns:wpg="http://schemas.microsoft.com/office/word/2010/wordprocessingGroup" xmlns:wpi="http://schemas.microsoft.com/office/word/2010/wordprocessingInk" xmlns:wne="http://schemas.microsoft.com/office/word/2006/wordml" xmlns:wps="http://schemas.microsoft.com/office/word/2010/wordprocessingShape" mc:Ignorable="w14 w15 w16se w16cid w16 w16cex w16sdtdh w16du wp14">
+  <w:p>
+    <w:pPr>
+      <w:pStyle w:val="Header"/>
+    </w:pPr>
   </w:p>
 </w:hdr>
 </file>

</xml_diff>

<commit_message>
removed some social links, replace general with interests
</commit_message>
<xml_diff>
--- a/assets/CV/resume-Jul2024.docx
+++ b/assets/CV/resume-Jul2024.docx
@@ -55,7 +55,27 @@
           <w:szCs w:val="18"/>
           <w14:ligatures w14:val="none"/>
         </w:rPr>
-        <w:t>Bachelor of Science in Information Technology, Cyber Security and Entrepreneurship</w:t>
+        <w:t>Bachelor of Science in Information Technology</w:t>
+      </w:r>
+      <w:r>
+        <w:rPr>
+          <w:rFonts w:ascii="Calibri Light" w:eastAsia="Times New Roman" w:hAnsi="Calibri Light" w:cs="Calibri Light"/>
+          <w:kern w:val="0"/>
+          <w:sz w:val="18"/>
+          <w:szCs w:val="18"/>
+          <w14:ligatures w14:val="none"/>
+        </w:rPr>
+        <w:t>;</w:t>
+      </w:r>
+      <w:r>
+        <w:rPr>
+          <w:rFonts w:ascii="Calibri Light" w:eastAsia="Times New Roman" w:hAnsi="Calibri Light" w:cs="Calibri Light"/>
+          <w:kern w:val="0"/>
+          <w:sz w:val="18"/>
+          <w:szCs w:val="18"/>
+          <w14:ligatures w14:val="none"/>
+        </w:rPr>
+        <w:t xml:space="preserve"> Cyber Security and Entrepreneurship</w:t>
       </w:r>
       <w:r>
         <w:rPr>
@@ -395,7 +415,7 @@
           <w:szCs w:val="18"/>
           <w14:ligatures w14:val="none"/>
         </w:rPr>
-        <w:t>Coordinated the implementation of an aquaponic system, increasing crop yield by 15%.</w:t>
+        <w:t>Coordinated the implementation of an aquaponic system.</w:t>
       </w:r>
     </w:p>
     <w:p>
@@ -859,7 +879,27 @@
           <w:szCs w:val="18"/>
           <w14:ligatures w14:val="none"/>
         </w:rPr>
-        <w:t>Sphere DAO - Founding Partner</w:t>
+        <w:t>Spher</w:t>
+      </w:r>
+      <w:r>
+        <w:rPr>
+          <w:rFonts w:ascii="Calibri Light" w:eastAsia="Times New Roman" w:hAnsi="Calibri Light" w:cs="Calibri Light"/>
+          <w:kern w:val="0"/>
+          <w:sz w:val="18"/>
+          <w:szCs w:val="18"/>
+          <w14:ligatures w14:val="none"/>
+        </w:rPr>
+        <w:t>eOne</w:t>
+      </w:r>
+      <w:r>
+        <w:rPr>
+          <w:rFonts w:ascii="Calibri Light" w:eastAsia="Times New Roman" w:hAnsi="Calibri Light" w:cs="Calibri Light"/>
+          <w:kern w:val="0"/>
+          <w:sz w:val="18"/>
+          <w:szCs w:val="18"/>
+          <w14:ligatures w14:val="none"/>
+        </w:rPr>
+        <w:t xml:space="preserve"> - Founding Partner</w:t>
       </w:r>
       <w:r>
         <w:rPr>
@@ -905,7 +945,27 @@
           <w:szCs w:val="18"/>
           <w14:ligatures w14:val="none"/>
         </w:rPr>
-        <w:t xml:space="preserve"> regarding Revolving Collateralized Loans in a Web3 ecosystem and the intricacies thereof</w:t>
+        <w:t xml:space="preserve"> regarding Revolving </w:t>
+      </w:r>
+      <w:r>
+        <w:rPr>
+          <w:rFonts w:ascii="Calibri Light" w:eastAsia="Times New Roman" w:hAnsi="Calibri Light" w:cs="Calibri Light"/>
+          <w:kern w:val="0"/>
+          <w:sz w:val="18"/>
+          <w:szCs w:val="18"/>
+          <w14:ligatures w14:val="none"/>
+        </w:rPr>
+        <w:t>Non-</w:t>
+      </w:r>
+      <w:r>
+        <w:rPr>
+          <w:rFonts w:ascii="Calibri Light" w:eastAsia="Times New Roman" w:hAnsi="Calibri Light" w:cs="Calibri Light"/>
+          <w:kern w:val="0"/>
+          <w:sz w:val="18"/>
+          <w:szCs w:val="18"/>
+          <w14:ligatures w14:val="none"/>
+        </w:rPr>
+        <w:t>Collateralized Loans in a Web3 ecosystem and the intricacies thereof</w:t>
       </w:r>
       <w:r>
         <w:rPr>
@@ -950,7 +1010,29 @@
           <w:szCs w:val="18"/>
           <w14:ligatures w14:val="none"/>
         </w:rPr>
-        <w:t>driving natural growth by expanding the platforms the company is present on</w:t>
+        <w:t xml:space="preserve">driving natural growth by expanding the platforms </w:t>
+      </w:r>
+      <w:proofErr w:type="spellStart"/>
+      <w:r>
+        <w:rPr>
+          <w:rFonts w:ascii="Calibri Light" w:eastAsia="Times New Roman" w:hAnsi="Calibri Light" w:cs="Calibri Light"/>
+          <w:kern w:val="0"/>
+          <w:sz w:val="18"/>
+          <w:szCs w:val="18"/>
+          <w14:ligatures w14:val="none"/>
+        </w:rPr>
+        <w:t>SphereOne</w:t>
+      </w:r>
+      <w:proofErr w:type="spellEnd"/>
+      <w:r>
+        <w:rPr>
+          <w:rFonts w:ascii="Calibri Light" w:eastAsia="Times New Roman" w:hAnsi="Calibri Light" w:cs="Calibri Light"/>
+          <w:kern w:val="0"/>
+          <w:sz w:val="18"/>
+          <w:szCs w:val="18"/>
+          <w14:ligatures w14:val="none"/>
+        </w:rPr>
+        <w:t xml:space="preserve"> is present on</w:t>
       </w:r>
       <w:r>
         <w:rPr>
@@ -1476,37 +1558,19 @@
       </w:rPr>
       <w:t xml:space="preserve"> ∙ (512) 656-1997 ∙ [</w:t>
     </w:r>
-    <w:r>
-      <w:fldChar w:fldCharType="begin"/>
-    </w:r>
-    <w:r>
-      <w:instrText>HYPERLINK "https://nathaniel-b-carroll.github.io/" \l "home"</w:instrText>
-    </w:r>
-    <w:r>
-      <w:fldChar w:fldCharType="separate"/>
-    </w:r>
-    <w:r>
-      <w:rPr>
-        <w:rStyle w:val="Hyperlink"/>
-        <w:rFonts w:ascii="Calibri Light" w:eastAsia="Times New Roman" w:hAnsi="Calibri Light" w:cs="Calibri Light"/>
-        <w:kern w:val="0"/>
-        <w:sz w:val="18"/>
-        <w:szCs w:val="18"/>
-        <w14:ligatures w14:val="none"/>
-      </w:rPr>
-      <w:t>Portfolio</w:t>
-    </w:r>
-    <w:r>
-      <w:rPr>
-        <w:rStyle w:val="Hyperlink"/>
-        <w:rFonts w:ascii="Calibri Light" w:eastAsia="Times New Roman" w:hAnsi="Calibri Light" w:cs="Calibri Light"/>
-        <w:kern w:val="0"/>
-        <w:sz w:val="18"/>
-        <w:szCs w:val="18"/>
-        <w14:ligatures w14:val="none"/>
-      </w:rPr>
-      <w:fldChar w:fldCharType="end"/>
-    </w:r>
+    <w:hyperlink r:id="rId2" w:anchor="home" w:history="1">
+      <w:r>
+        <w:rPr>
+          <w:rStyle w:val="Hyperlink"/>
+          <w:rFonts w:ascii="Calibri Light" w:eastAsia="Times New Roman" w:hAnsi="Calibri Light" w:cs="Calibri Light"/>
+          <w:kern w:val="0"/>
+          <w:sz w:val="18"/>
+          <w:szCs w:val="18"/>
+          <w14:ligatures w14:val="none"/>
+        </w:rPr>
+        <w:t>Portfolio</w:t>
+      </w:r>
+    </w:hyperlink>
     <w:r>
       <w:rPr>
         <w:rFonts w:ascii="Calibri Light" w:eastAsia="Times New Roman" w:hAnsi="Calibri Light" w:cs="Calibri Light"/>

</xml_diff>